<commit_message>
lab14: pr + r
</commit_message>
<xml_diff>
--- a/labs/lab14/report/report.docx
+++ b/labs/lab14/report/report.docx
@@ -121,7 +121,7 @@
       </w:r>
     </w:p>
     <w:bookmarkEnd w:id="20"/>
-    <w:bookmarkStart w:id="21" w:name="задание"/>
+    <w:bookmarkStart w:id="21" w:name="теоретическое-введение"/>
     <w:p>
       <w:pPr>
         <w:pStyle w:val="Heading1"/>
@@ -136,7 +136,7 @@
         <w:tab/>
       </w:r>
       <w:r>
-        <w:t xml:space="preserve">Задание</w:t>
+        <w:t xml:space="preserve">Теоретическое введение</w:t>
       </w:r>
     </w:p>
     <w:p>
@@ -144,32 +144,292 @@
         <w:pStyle w:val="FirstParagraph"/>
       </w:pPr>
       <w:r>
-        <w:t xml:space="preserve">Здесь приводится описание задания в соответствии с рекомендациями</w:t>
+        <w:t xml:space="preserve">Командный процессор, или оболочка (shell), является важной частью операционных систем UNIX и Linux, позволяя пользователю взаимодействовать с системой через командную строку. Оболочка позволяет не только выполнять простые команды, но и писать сложные сценарии (скрипты), которые могут включать в себя различные управляющие конструкции и функциональные элементы, такие как условия, циклы и функции.</w:t>
+      </w:r>
+    </w:p>
+    <w:bookmarkEnd w:id="21"/>
+    <w:bookmarkStart w:id="31" w:name="выполнение-лабораторной-работы"/>
+    <w:p>
+      <w:pPr>
+        <w:pStyle w:val="Heading1"/>
+      </w:pPr>
+      <w:r>
+        <w:rPr>
+          <w:rStyle w:val="SectionNumber"/>
+        </w:rPr>
+        <w:t xml:space="preserve">3</w:t>
+      </w:r>
+      <w:r>
+        <w:tab/>
+      </w:r>
+      <w:r>
+        <w:t xml:space="preserve">Выполнение лабораторной работы</w:t>
+      </w:r>
+    </w:p>
+    <w:p>
+      <w:pPr>
+        <w:pStyle w:val="Compact"/>
+        <w:numPr>
+          <w:ilvl w:val="0"/>
+          <w:numId w:val="1001"/>
+        </w:numPr>
+      </w:pPr>
+      <w:r>
+        <w:t xml:space="preserve">Написать командный файл, реализующий упрощённый механизм семафоров.</w:t>
       </w:r>
       <w:r>
         <w:t xml:space="preserve"> </w:t>
       </w:r>
       <w:r>
-        <w:t xml:space="preserve">методического пособия и выданным вариантом.</w:t>
-      </w:r>
-    </w:p>
-    <w:bookmarkEnd w:id="21"/>
-    <w:bookmarkStart w:id="23" w:name="теоретическое-введение"/>
-    <w:p>
-      <w:pPr>
-        <w:pStyle w:val="Heading1"/>
-      </w:pPr>
-      <w:r>
-        <w:rPr>
-          <w:rStyle w:val="SectionNumber"/>
-        </w:rPr>
-        <w:t xml:space="preserve">3</w:t>
-      </w:r>
-      <w:r>
-        <w:tab/>
-      </w:r>
-      <w:r>
-        <w:t xml:space="preserve">Теоретическое введение</w:t>
+        <w:t xml:space="preserve">Для реализации упрощённого механизма семафоров можно использовать файловые блокировки. Мы будем использовать файл в качестве</w:t>
+      </w:r>
+      <w:r>
+        <w:t xml:space="preserve"> </w:t>
+      </w:r>
+      <w:r>
+        <w:t xml:space="preserve">“</w:t>
+      </w:r>
+      <w:r>
+        <w:t xml:space="preserve">семафора</w:t>
+      </w:r>
+      <w:r>
+        <w:t xml:space="preserve">”</w:t>
+      </w:r>
+      <w:r>
+        <w:t xml:space="preserve">, чтобы сигнализировать, что ресурс занят или свободен.</w:t>
+      </w:r>
+    </w:p>
+    <w:p>
+      <w:pPr>
+        <w:pStyle w:val="SourceCode"/>
+      </w:pPr>
+      <w:r>
+        <w:rPr>
+          <w:rStyle w:val="VerbatimChar"/>
+        </w:rPr>
+        <w:t xml:space="preserve">#!/bin/bash</w:t>
+      </w:r>
+      <w:r>
+        <w:br/>
+      </w:r>
+      <w:r>
+        <w:br/>
+      </w:r>
+      <w:r>
+        <w:rPr>
+          <w:rStyle w:val="VerbatimChar"/>
+        </w:rPr>
+        <w:t xml:space="preserve"># Устанавливаем имя файла для семафора</w:t>
+      </w:r>
+      <w:r>
+        <w:br/>
+      </w:r>
+      <w:r>
+        <w:rPr>
+          <w:rStyle w:val="VerbatimChar"/>
+        </w:rPr>
+        <w:t xml:space="preserve">SEMAPHORE="/tmp/semaphore.lock"</w:t>
+      </w:r>
+      <w:r>
+        <w:br/>
+      </w:r>
+      <w:r>
+        <w:br/>
+      </w:r>
+      <w:r>
+        <w:rPr>
+          <w:rStyle w:val="VerbatimChar"/>
+        </w:rPr>
+        <w:t xml:space="preserve"># Время ожидания</w:t>
+      </w:r>
+      <w:r>
+        <w:br/>
+      </w:r>
+      <w:r>
+        <w:rPr>
+          <w:rStyle w:val="VerbatimChar"/>
+        </w:rPr>
+        <w:t xml:space="preserve">t1=5</w:t>
+      </w:r>
+      <w:r>
+        <w:br/>
+      </w:r>
+      <w:r>
+        <w:rPr>
+          <w:rStyle w:val="VerbatimChar"/>
+        </w:rPr>
+        <w:t xml:space="preserve">t2=3</w:t>
+      </w:r>
+      <w:r>
+        <w:br/>
+      </w:r>
+      <w:r>
+        <w:br/>
+      </w:r>
+      <w:r>
+        <w:rPr>
+          <w:rStyle w:val="VerbatimChar"/>
+        </w:rPr>
+        <w:t xml:space="preserve"># Функция для ожидания освобождения ресурса</w:t>
+      </w:r>
+      <w:r>
+        <w:br/>
+      </w:r>
+      <w:r>
+        <w:rPr>
+          <w:rStyle w:val="VerbatimChar"/>
+        </w:rPr>
+        <w:t xml:space="preserve">wait_for_resource() {</w:t>
+      </w:r>
+      <w:r>
+        <w:br/>
+      </w:r>
+      <w:r>
+        <w:rPr>
+          <w:rStyle w:val="VerbatimChar"/>
+        </w:rPr>
+        <w:t xml:space="preserve">  while [ -e "$SEMAPHORE" ]; do</w:t>
+      </w:r>
+      <w:r>
+        <w:br/>
+      </w:r>
+      <w:r>
+        <w:rPr>
+          <w:rStyle w:val="VerbatimChar"/>
+        </w:rPr>
+        <w:t xml:space="preserve">    echo "Ресурс занят, ожидаем..."</w:t>
+      </w:r>
+      <w:r>
+        <w:br/>
+      </w:r>
+      <w:r>
+        <w:rPr>
+          <w:rStyle w:val="VerbatimChar"/>
+        </w:rPr>
+        <w:t xml:space="preserve">    sleep $t1</w:t>
+      </w:r>
+      <w:r>
+        <w:br/>
+      </w:r>
+      <w:r>
+        <w:rPr>
+          <w:rStyle w:val="VerbatimChar"/>
+        </w:rPr>
+        <w:t xml:space="preserve">  done</w:t>
+      </w:r>
+      <w:r>
+        <w:br/>
+      </w:r>
+      <w:r>
+        <w:rPr>
+          <w:rStyle w:val="VerbatimChar"/>
+        </w:rPr>
+        <w:t xml:space="preserve">}</w:t>
+      </w:r>
+      <w:r>
+        <w:br/>
+      </w:r>
+      <w:r>
+        <w:br/>
+      </w:r>
+      <w:r>
+        <w:rPr>
+          <w:rStyle w:val="VerbatimChar"/>
+        </w:rPr>
+        <w:t xml:space="preserve"># Функция для использования ресурса</w:t>
+      </w:r>
+      <w:r>
+        <w:br/>
+      </w:r>
+      <w:r>
+        <w:rPr>
+          <w:rStyle w:val="VerbatimChar"/>
+        </w:rPr>
+        <w:t xml:space="preserve">use_resource() {</w:t>
+      </w:r>
+      <w:r>
+        <w:br/>
+      </w:r>
+      <w:r>
+        <w:rPr>
+          <w:rStyle w:val="VerbatimChar"/>
+        </w:rPr>
+        <w:t xml:space="preserve">  touch "$SEMAPHORE"</w:t>
+      </w:r>
+      <w:r>
+        <w:br/>
+      </w:r>
+      <w:r>
+        <w:rPr>
+          <w:rStyle w:val="VerbatimChar"/>
+        </w:rPr>
+        <w:t xml:space="preserve">  echo "Ресурс используется..."</w:t>
+      </w:r>
+      <w:r>
+        <w:br/>
+      </w:r>
+      <w:r>
+        <w:rPr>
+          <w:rStyle w:val="VerbatimChar"/>
+        </w:rPr>
+        <w:t xml:space="preserve">  sleep $t2</w:t>
+      </w:r>
+      <w:r>
+        <w:br/>
+      </w:r>
+      <w:r>
+        <w:rPr>
+          <w:rStyle w:val="VerbatimChar"/>
+        </w:rPr>
+        <w:t xml:space="preserve">  rm -f "$SEMAPHORE"</w:t>
+      </w:r>
+      <w:r>
+        <w:br/>
+      </w:r>
+      <w:r>
+        <w:rPr>
+          <w:rStyle w:val="VerbatimChar"/>
+        </w:rPr>
+        <w:t xml:space="preserve">  echo "Ресурс освобожден."</w:t>
+      </w:r>
+      <w:r>
+        <w:br/>
+      </w:r>
+      <w:r>
+        <w:rPr>
+          <w:rStyle w:val="VerbatimChar"/>
+        </w:rPr>
+        <w:t xml:space="preserve">}</w:t>
+      </w:r>
+      <w:r>
+        <w:br/>
+      </w:r>
+      <w:r>
+        <w:br/>
+      </w:r>
+      <w:r>
+        <w:rPr>
+          <w:rStyle w:val="VerbatimChar"/>
+        </w:rPr>
+        <w:t xml:space="preserve"># Основная логика</w:t>
+      </w:r>
+      <w:r>
+        <w:br/>
+      </w:r>
+      <w:r>
+        <w:rPr>
+          <w:rStyle w:val="VerbatimChar"/>
+        </w:rPr>
+        <w:t xml:space="preserve">wait__resource</w:t>
+      </w:r>
+      <w:r>
+        <w:br/>
+      </w:r>
+      <w:r>
+        <w:rPr>
+          <w:rStyle w:val="VerbatimChar"/>
+        </w:rPr>
+        <w:t xml:space="preserve">use_resource</w:t>
       </w:r>
     </w:p>
     <w:p>
@@ -177,7 +437,7 @@
         <w:pStyle w:val="FirstParagraph"/>
       </w:pPr>
       <w:r>
-        <w:t xml:space="preserve">Здесь описываются теоретические аспекты, связанные с выполнением работы.</w:t>
+        <w:t xml:space="preserve">Делаю файл исполняемым при помощи команды: chmod +x ~/semaphore_script.sh</w:t>
       </w:r>
     </w:p>
     <w:p>
@@ -185,345 +445,31 @@
         <w:pStyle w:val="BodyText"/>
       </w:pPr>
       <w:r>
-        <w:t xml:space="preserve">Например, в табл. 1 приведено краткое описание стандартных каталогов Unix.</w:t>
-      </w:r>
-    </w:p>
-    <w:bookmarkStart w:id="22" w:name="tbl:std-dir"/>
-    <w:p>
-      <w:pPr>
-        <w:pStyle w:val="TableCaption"/>
-      </w:pPr>
-      <w:r>
-        <w:t xml:space="preserve">Таблица 1: Описание некоторых каталогов файловой системы GNU Linux</w:t>
-      </w:r>
-    </w:p>
-    <w:tbl>
-      <w:tblPr>
-        <w:tblStyle w:val="Table"/>
-        <w:tblW w:type="pct" w:w="5000"/>
-        <w:jc w:val="left"/>
-        <w:tblLayout w:type="fixed"/>
-        <w:tblLook w:firstRow="1" w:lastRow="0" w:firstColumn="0" w:lastColumn="0" w:noHBand="0" w:noVBand="0" w:val="0020"/>
-        <w:tblCaption w:val="Таблица 1: Описание некоторых каталогов файловой системы GNU Linux"/>
-      </w:tblPr>
-      <w:tblGrid>
-        <w:gridCol w:w="803"/>
-        <w:gridCol w:w="7116"/>
-      </w:tblGrid>
-      <w:tr>
-        <w:trPr>
-          <w:tblHeader w:val="on"/>
-        </w:trPr>
-        <w:tc>
-          <w:tcPr/>
-          <w:p>
-            <w:pPr>
-              <w:pStyle w:val="Compact"/>
-              <w:jc w:val="left"/>
-            </w:pPr>
-            <w:r>
-              <w:t xml:space="preserve">Имя каталога</w:t>
-            </w:r>
-          </w:p>
-        </w:tc>
-        <w:tc>
-          <w:tcPr/>
-          <w:p>
-            <w:pPr>
-              <w:pStyle w:val="Compact"/>
-              <w:jc w:val="left"/>
-            </w:pPr>
-            <w:r>
-              <w:t xml:space="preserve">Описание каталога</w:t>
-            </w:r>
-          </w:p>
-        </w:tc>
-      </w:tr>
-      <w:tr>
-        <w:tc>
-          <w:tcPr/>
-          <w:p>
-            <w:pPr>
-              <w:pStyle w:val="Compact"/>
-              <w:jc w:val="left"/>
-            </w:pPr>
-            <w:r>
-              <w:rPr>
-                <w:rStyle w:val="VerbatimChar"/>
-              </w:rPr>
-              <w:t xml:space="preserve">/</w:t>
-            </w:r>
-          </w:p>
-        </w:tc>
-        <w:tc>
-          <w:tcPr/>
-          <w:p>
-            <w:pPr>
-              <w:pStyle w:val="Compact"/>
-              <w:jc w:val="left"/>
-            </w:pPr>
-            <w:r>
-              <w:t xml:space="preserve">Корневая директория, содержащая всю файловую</w:t>
-            </w:r>
-          </w:p>
-        </w:tc>
-      </w:tr>
-      <w:tr>
-        <w:tc>
-          <w:tcPr/>
-          <w:p>
-            <w:pPr>
-              <w:pStyle w:val="Compact"/>
-              <w:jc w:val="left"/>
-            </w:pPr>
-            <w:r>
-              <w:rPr>
-                <w:rStyle w:val="VerbatimChar"/>
-              </w:rPr>
-              <w:t xml:space="preserve">/bin</w:t>
-            </w:r>
-          </w:p>
-        </w:tc>
-        <w:tc>
-          <w:tcPr/>
-          <w:p>
-            <w:pPr>
-              <w:pStyle w:val="Compact"/>
-              <w:jc w:val="left"/>
-            </w:pPr>
-            <w:r>
-              <w:t xml:space="preserve">Основные системные утилиты, необходимые как в однопользовательском режиме, так и при обычной работе всем пользователям</w:t>
-            </w:r>
-          </w:p>
-        </w:tc>
-      </w:tr>
-      <w:tr>
-        <w:tc>
-          <w:tcPr/>
-          <w:p>
-            <w:pPr>
-              <w:pStyle w:val="Compact"/>
-              <w:jc w:val="left"/>
-            </w:pPr>
-            <w:r>
-              <w:rPr>
-                <w:rStyle w:val="VerbatimChar"/>
-              </w:rPr>
-              <w:t xml:space="preserve">/etc</w:t>
-            </w:r>
-          </w:p>
-        </w:tc>
-        <w:tc>
-          <w:tcPr/>
-          <w:p>
-            <w:pPr>
-              <w:pStyle w:val="Compact"/>
-              <w:jc w:val="left"/>
-            </w:pPr>
-            <w:r>
-              <w:t xml:space="preserve">Общесистемные конфигурационные файлы и файлы конфигурации установленных программ</w:t>
-            </w:r>
-          </w:p>
-        </w:tc>
-      </w:tr>
-      <w:tr>
-        <w:tc>
-          <w:tcPr/>
-          <w:p>
-            <w:pPr>
-              <w:pStyle w:val="Compact"/>
-              <w:jc w:val="left"/>
-            </w:pPr>
-            <w:r>
-              <w:rPr>
-                <w:rStyle w:val="VerbatimChar"/>
-              </w:rPr>
-              <w:t xml:space="preserve">/home</w:t>
-            </w:r>
-          </w:p>
-        </w:tc>
-        <w:tc>
-          <w:tcPr/>
-          <w:p>
-            <w:pPr>
-              <w:pStyle w:val="Compact"/>
-              <w:jc w:val="left"/>
-            </w:pPr>
-            <w:r>
-              <w:t xml:space="preserve">Содержит домашние директории пользователей, которые, в свою очередь, содержат персональные настройки и данные пользователя</w:t>
-            </w:r>
-          </w:p>
-        </w:tc>
-      </w:tr>
-      <w:tr>
-        <w:tc>
-          <w:tcPr/>
-          <w:p>
-            <w:pPr>
-              <w:pStyle w:val="Compact"/>
-              <w:jc w:val="left"/>
-            </w:pPr>
-            <w:r>
-              <w:rPr>
-                <w:rStyle w:val="VerbatimChar"/>
-              </w:rPr>
-              <w:t xml:space="preserve">/media</w:t>
-            </w:r>
-          </w:p>
-        </w:tc>
-        <w:tc>
-          <w:tcPr/>
-          <w:p>
-            <w:pPr>
-              <w:pStyle w:val="Compact"/>
-              <w:jc w:val="left"/>
-            </w:pPr>
-            <w:r>
-              <w:t xml:space="preserve">Точки монтирования для сменных носителей</w:t>
-            </w:r>
-          </w:p>
-        </w:tc>
-      </w:tr>
-      <w:tr>
-        <w:tc>
-          <w:tcPr/>
-          <w:p>
-            <w:pPr>
-              <w:pStyle w:val="Compact"/>
-              <w:jc w:val="left"/>
-            </w:pPr>
-            <w:r>
-              <w:rPr>
-                <w:rStyle w:val="VerbatimChar"/>
-              </w:rPr>
-              <w:t xml:space="preserve">/root</w:t>
-            </w:r>
-          </w:p>
-        </w:tc>
-        <w:tc>
-          <w:tcPr/>
-          <w:p>
-            <w:pPr>
-              <w:pStyle w:val="Compact"/>
-              <w:jc w:val="left"/>
-            </w:pPr>
-            <w:r>
-              <w:t xml:space="preserve">Домашняя директория пользователя</w:t>
-            </w:r>
-            <w:r>
-              <w:t xml:space="preserve"> </w:t>
-            </w:r>
-            <w:r>
-              <w:rPr>
-                <w:rStyle w:val="VerbatimChar"/>
-              </w:rPr>
-              <w:t xml:space="preserve">root</w:t>
-            </w:r>
-          </w:p>
-        </w:tc>
-      </w:tr>
-      <w:tr>
-        <w:tc>
-          <w:tcPr/>
-          <w:p>
-            <w:pPr>
-              <w:pStyle w:val="Compact"/>
-              <w:jc w:val="left"/>
-            </w:pPr>
-            <w:r>
-              <w:rPr>
-                <w:rStyle w:val="VerbatimChar"/>
-              </w:rPr>
-              <w:t xml:space="preserve">/tmp</w:t>
-            </w:r>
-          </w:p>
-        </w:tc>
-        <w:tc>
-          <w:tcPr/>
-          <w:p>
-            <w:pPr>
-              <w:pStyle w:val="Compact"/>
-              <w:jc w:val="left"/>
-            </w:pPr>
-            <w:r>
-              <w:t xml:space="preserve">Временные файлы</w:t>
-            </w:r>
-          </w:p>
-        </w:tc>
-      </w:tr>
-      <w:tr>
-        <w:tc>
-          <w:tcPr/>
-          <w:p>
-            <w:pPr>
-              <w:pStyle w:val="Compact"/>
-              <w:jc w:val="left"/>
-            </w:pPr>
-            <w:r>
-              <w:rPr>
-                <w:rStyle w:val="VerbatimChar"/>
-              </w:rPr>
-              <w:t xml:space="preserve">/usr</w:t>
-            </w:r>
-          </w:p>
-        </w:tc>
-        <w:tc>
-          <w:tcPr/>
-          <w:p>
-            <w:pPr>
-              <w:pStyle w:val="Compact"/>
-              <w:jc w:val="left"/>
-            </w:pPr>
-            <w:r>
-              <w:t xml:space="preserve">Вторичная иерархия для данных пользователя</w:t>
-            </w:r>
-          </w:p>
-        </w:tc>
-      </w:tr>
-    </w:tbl>
-    <w:bookmarkEnd w:id="22"/>
+        <w:t xml:space="preserve">Запуск скрипта в фоновом режиме: ./semaphore_script.sh &amp;&gt; /dev/tty# &amp; (где # — это номер терминала)</w:t>
+      </w:r>
+    </w:p>
     <w:p>
       <w:pPr>
         <w:pStyle w:val="BodyText"/>
       </w:pPr>
       <w:r>
-        <w:t xml:space="preserve">Более подробно про Unix см. в</w:t>
-      </w:r>
-      <w:r>
-        <w:t xml:space="preserve"> </w:t>
-      </w:r>
-      <w:r>
-        <w:t xml:space="preserve">[1–4]</w:t>
-      </w:r>
-      <w:r>
-        <w:t xml:space="preserve">.</w:t>
-      </w:r>
-    </w:p>
-    <w:bookmarkEnd w:id="23"/>
-    <w:bookmarkStart w:id="27" w:name="выполнение-лабораторной-работы"/>
-    <w:p>
-      <w:pPr>
-        <w:pStyle w:val="Heading1"/>
-      </w:pPr>
-      <w:r>
-        <w:rPr>
-          <w:rStyle w:val="SectionNumber"/>
-        </w:rPr>
-        <w:t xml:space="preserve">4</w:t>
-      </w:r>
-      <w:r>
-        <w:tab/>
-      </w:r>
-      <w:r>
-        <w:t xml:space="preserve">Выполнение лабораторной работы</w:t>
-      </w:r>
-    </w:p>
-    <w:p>
-      <w:pPr>
-        <w:pStyle w:val="FirstParagraph"/>
-      </w:pPr>
-      <w:r>
-        <w:t xml:space="preserve">Описываются проведённые действия, в качестве иллюстрации даётся ссылка на иллюстрацию (рис. 1).</w:t>
+        <w:t xml:space="preserve">Этот скрипт проверяет, занят ли ресурс, и если да, то ждёт, пока он не будет освобожден. После этого скрипт использует ресурс, а затем освобождает его.</w:t>
+      </w:r>
+    </w:p>
+    <w:p>
+      <w:pPr>
+        <w:pStyle w:val="BodyText"/>
+      </w:pPr>
+      <w:r>
+        <w:t xml:space="preserve">Для взаимодействия трёх и более процессов можно создать дополнительные экземпляры этого скрипта и использовать различные файлы для каждого процесса.</w:t>
+      </w:r>
+    </w:p>
+    <w:p>
+      <w:pPr>
+        <w:pStyle w:val="BodyText"/>
+      </w:pPr>
+      <w:r>
+        <w:t xml:space="preserve">Исполнение (рис. 1).</w:t>
       </w:r>
     </w:p>
     <w:p>
@@ -533,20 +479,20 @@
       <w:r>
         <w:drawing>
           <wp:inline>
-            <wp:extent cx="3733800" cy="2800350"/>
+            <wp:extent cx="3733800" cy="866469"/>
             <wp:effectExtent b="0" l="0" r="0" t="0"/>
-            <wp:docPr descr="Название рисунка" title="" id="25" name="Picture"/>
+            <wp:docPr descr="Исполнение 1" title="" id="23" name="Picture"/>
             <a:graphic>
               <a:graphicData uri="http://schemas.openxmlformats.org/drawingml/2006/picture">
                 <pic:pic>
                   <pic:nvPicPr>
-                    <pic:cNvPr descr="image/placeimg_800_600_tech.jpg" id="26" name="Picture"/>
+                    <pic:cNvPr descr="image/im1.jpg" id="24" name="Picture"/>
                     <pic:cNvPicPr>
                       <a:picLocks noChangeArrowheads="1" noChangeAspect="1"/>
                     </pic:cNvPicPr>
                   </pic:nvPicPr>
                   <pic:blipFill>
-                    <a:blip r:embed="rId24"/>
+                    <a:blip r:embed="rId22"/>
                     <a:stretch>
                       <a:fillRect/>
                     </a:stretch>
@@ -554,7 +500,7 @@
                   <pic:spPr bwMode="auto">
                     <a:xfrm>
                       <a:off x="0" y="0"/>
-                      <a:ext cx="3733800" cy="2800350"/>
+                      <a:ext cx="3733800" cy="866469"/>
                     </a:xfrm>
                     <a:prstGeom prst="rect">
                       <a:avLst/>
@@ -578,111 +524,7 @@
         <w:pStyle w:val="ImageCaption"/>
       </w:pPr>
       <w:r>
-        <w:t xml:space="preserve">Рис. 1: Название рисунка</w:t>
-      </w:r>
-    </w:p>
-    <w:bookmarkEnd w:id="27"/>
-    <w:bookmarkStart w:id="28" w:name="ответы-на-контрольные-вопросы"/>
-    <w:p>
-      <w:pPr>
-        <w:pStyle w:val="Heading1"/>
-      </w:pPr>
-      <w:r>
-        <w:rPr>
-          <w:rStyle w:val="SectionNumber"/>
-        </w:rPr>
-        <w:t xml:space="preserve">5</w:t>
-      </w:r>
-      <w:r>
-        <w:tab/>
-      </w:r>
-      <w:r>
-        <w:t xml:space="preserve">Ответы на контрольные вопросы</w:t>
-      </w:r>
-    </w:p>
-    <w:p>
-      <w:pPr>
-        <w:pStyle w:val="Compact"/>
-        <w:numPr>
-          <w:ilvl w:val="0"/>
-          <w:numId w:val="1001"/>
-        </w:numPr>
-      </w:pPr>
-      <w:r>
-        <w:t xml:space="preserve">Найдите синтаксическую ошибку в следующей строке:</w:t>
-      </w:r>
-      <w:r>
-        <w:t xml:space="preserve"> </w:t>
-      </w:r>
-      <w:r>
-        <w:t xml:space="preserve">while [$1 !=</w:t>
-      </w:r>
-      <w:r>
-        <w:t xml:space="preserve"> </w:t>
-      </w:r>
-      <w:r>
-        <w:t xml:space="preserve">“</w:t>
-      </w:r>
-      <w:r>
-        <w:t xml:space="preserve">exit</w:t>
-      </w:r>
-      <w:r>
-        <w:t xml:space="preserve">”</w:t>
-      </w:r>
-      <w:r>
-        <w:t xml:space="preserve">]</w:t>
-      </w:r>
-    </w:p>
-    <w:p>
-      <w:pPr>
-        <w:pStyle w:val="FirstParagraph"/>
-      </w:pPr>
-      <w:r>
-        <w:t xml:space="preserve">Ошибка: Пропущены пробелы вокруг оператора сравнения. Правильный синтаксис:</w:t>
-      </w:r>
-    </w:p>
-    <w:p>
-      <w:pPr>
-        <w:pStyle w:val="BodyText"/>
-      </w:pPr>
-      <w:r>
-        <w:t xml:space="preserve">while [</w:t>
-      </w:r>
-      <w:r>
-        <w:t xml:space="preserve"> </w:t>
-      </w:r>
-      <w:r>
-        <w:t xml:space="preserve">“</w:t>
-      </w:r>
-      <w:r>
-        <w:t xml:space="preserve">$1</w:t>
-      </w:r>
-      <w:r>
-        <w:t xml:space="preserve">”</w:t>
-      </w:r>
-      <w:r>
-        <w:t xml:space="preserve"> </w:t>
-      </w:r>
-      <w:r>
-        <w:t xml:space="preserve">!=</w:t>
-      </w:r>
-      <w:r>
-        <w:t xml:space="preserve"> </w:t>
-      </w:r>
-      <w:r>
-        <w:t xml:space="preserve">“</w:t>
-      </w:r>
-      <w:r>
-        <w:t xml:space="preserve">exit</w:t>
-      </w:r>
-      <w:r>
-        <w:t xml:space="preserve">”</w:t>
-      </w:r>
-      <w:r>
-        <w:t xml:space="preserve"> </w:t>
-      </w:r>
-      <w:r>
-        <w:t xml:space="preserve">]</w:t>
+        <w:t xml:space="preserve">Рис. 1: Исполнение 1</w:t>
       </w:r>
     </w:p>
     <w:p>
@@ -694,7 +536,159 @@
         </w:numPr>
       </w:pPr>
       <w:r>
-        <w:t xml:space="preserve">Как объединить (конкатенация) несколько строк в одну? В Bash можно объединить строки несколькими способами:</w:t>
+        <w:t xml:space="preserve">Реализовать команду man с помощью командного файла.</w:t>
+      </w:r>
+      <w:r>
+        <w:t xml:space="preserve"> </w:t>
+      </w:r>
+      <w:r>
+        <w:t xml:space="preserve">Этот скрипт будет принимать команду, искать справку в каталоге /usr/share/man/man1 и показывать содержимое с помощью less (если справка найдена).</w:t>
+      </w:r>
+    </w:p>
+    <w:p>
+      <w:pPr>
+        <w:pStyle w:val="SourceCode"/>
+      </w:pPr>
+      <w:r>
+        <w:rPr>
+          <w:rStyle w:val="VerbatimChar"/>
+        </w:rPr>
+        <w:t xml:space="preserve">#!/bin/bash</w:t>
+      </w:r>
+      <w:r>
+        <w:br/>
+      </w:r>
+      <w:r>
+        <w:br/>
+      </w:r>
+      <w:r>
+        <w:rPr>
+          <w:rStyle w:val="VerbatimChar"/>
+        </w:rPr>
+        <w:t xml:space="preserve"># Проверка аргументов</w:t>
+      </w:r>
+      <w:r>
+        <w:br/>
+      </w:r>
+      <w:r>
+        <w:rPr>
+          <w:rStyle w:val="VerbatimChar"/>
+        </w:rPr>
+        <w:t xml:space="preserve">if [ $# -ne 1 ]; then</w:t>
+      </w:r>
+      <w:r>
+        <w:br/>
+      </w:r>
+      <w:r>
+        <w:rPr>
+          <w:rStyle w:val="VerbatimChar"/>
+        </w:rPr>
+        <w:t xml:space="preserve">  echo "Использование: $0 &lt;команда&gt;"</w:t>
+      </w:r>
+      <w:r>
+        <w:br/>
+      </w:r>
+      <w:r>
+        <w:rPr>
+          <w:rStyle w:val="VerbatimChar"/>
+        </w:rPr>
+        <w:t xml:space="preserve">  exit 1</w:t>
+      </w:r>
+      <w:r>
+        <w:br/>
+      </w:r>
+      <w:r>
+        <w:rPr>
+          <w:rStyle w:val="VerbatimChar"/>
+        </w:rPr>
+        <w:t xml:space="preserve">fi</w:t>
+      </w:r>
+      <w:r>
+        <w:br/>
+      </w:r>
+      <w:r>
+        <w:br/>
+      </w:r>
+      <w:r>
+        <w:rPr>
+          <w:rStyle w:val="VerbatimChar"/>
+        </w:rPr>
+        <w:t xml:space="preserve">COMMAND=$1</w:t>
+      </w:r>
+      <w:r>
+        <w:br/>
+      </w:r>
+      <w:r>
+        <w:rPr>
+          <w:rStyle w:val="VerbatimChar"/>
+        </w:rPr>
+        <w:t xml:space="preserve">MAN_PAGE="/usr/share/man/man1/$COMMAND.1.gz"</w:t>
+      </w:r>
+      <w:r>
+        <w:br/>
+      </w:r>
+      <w:r>
+        <w:br/>
+      </w:r>
+      <w:r>
+        <w:rPr>
+          <w:rStyle w:val="VerbatimChar"/>
+        </w:rPr>
+        <w:t xml:space="preserve"># Проверка существования файла справки</w:t>
+      </w:r>
+      <w:r>
+        <w:br/>
+      </w:r>
+      <w:r>
+        <w:rPr>
+          <w:rStyle w:val="VerbatimChar"/>
+        </w:rPr>
+        <w:t xml:space="preserve">if [ -f "$MAN_PAGE" ]; then</w:t>
+      </w:r>
+      <w:r>
+        <w:br/>
+      </w:r>
+      <w:r>
+        <w:rPr>
+          <w:rStyle w:val="VerbatimChar"/>
+        </w:rPr>
+        <w:t xml:space="preserve">  echo "Открытие справки по команде '$COMMAND'..."</w:t>
+      </w:r>
+      <w:r>
+        <w:br/>
+      </w:r>
+      <w:r>
+        <w:rPr>
+          <w:rStyle w:val="VerbatimChar"/>
+        </w:rPr>
+        <w:t xml:space="preserve">  zless "$MAN_PAGE"</w:t>
+      </w:r>
+      <w:r>
+        <w:br/>
+      </w:r>
+      <w:r>
+        <w:rPr>
+          <w:rStyle w:val="VerbatimChar"/>
+        </w:rPr>
+        <w:t xml:space="preserve">else</w:t>
+      </w:r>
+      <w:r>
+        <w:br/>
+      </w:r>
+      <w:r>
+        <w:rPr>
+          <w:rStyle w:val="VerbatimChar"/>
+        </w:rPr>
+        <w:t xml:space="preserve">  echo "Справка для команды '$COMMAND' не найдена."</w:t>
+      </w:r>
+      <w:r>
+        <w:br/>
+      </w:r>
+      <w:r>
+        <w:rPr>
+          <w:rStyle w:val="VerbatimChar"/>
+        </w:rPr>
+        <w:t xml:space="preserve">fi</w:t>
       </w:r>
     </w:p>
     <w:p>
@@ -702,7 +696,7 @@
         <w:pStyle w:val="FirstParagraph"/>
       </w:pPr>
       <w:r>
-        <w:t xml:space="preserve">Использовать символ + (внутри кавычек):</w:t>
+        <w:t xml:space="preserve">Делаю файл исполняемым при помощи команды: chmod +x ~/lab14_2.sh</w:t>
       </w:r>
     </w:p>
     <w:p>
@@ -710,68 +704,7 @@
         <w:pStyle w:val="BodyText"/>
       </w:pPr>
       <w:r>
-        <w:t xml:space="preserve">str1=</w:t>
-      </w:r>
-      <w:r>
-        <w:t xml:space="preserve">“</w:t>
-      </w:r>
-      <w:r>
-        <w:t xml:space="preserve">Hello</w:t>
-      </w:r>
-      <w:r>
-        <w:t xml:space="preserve">”</w:t>
-      </w:r>
-      <w:r>
-        <w:t xml:space="preserve"> </w:t>
-      </w:r>
-      <w:r>
-        <w:t xml:space="preserve">str2=</w:t>
-      </w:r>
-      <w:r>
-        <w:t xml:space="preserve">“</w:t>
-      </w:r>
-      <w:r>
-        <w:t xml:space="preserve">world</w:t>
-      </w:r>
-      <w:r>
-        <w:t xml:space="preserve">”</w:t>
-      </w:r>
-      <w:r>
-        <w:t xml:space="preserve"> </w:t>
-      </w:r>
-      <w:r>
-        <w:t xml:space="preserve">result=</w:t>
-      </w:r>
-      <w:r>
-        <w:t xml:space="preserve">“</w:t>
-      </w:r>
-      <w:r>
-        <w:t xml:space="preserve">$str1</w:t>
-      </w:r>
-      <w:r>
-        <w:t xml:space="preserve"> </w:t>
-      </w:r>
-      <w:r>
-        <w:t xml:space="preserve">$str2"
-echo "$</w:t>
-      </w:r>
-      <w:r>
-        <w:t xml:space="preserve">result</w:t>
-      </w:r>
-      <w:r>
-        <w:t xml:space="preserve">”</w:t>
-      </w:r>
-      <w:r>
-        <w:t xml:space="preserve"> </w:t>
-      </w:r>
-      <w:r>
-        <w:t xml:space="preserve"># Вывод: Hello world</w:t>
-      </w:r>
-      <w:r>
-        <w:t xml:space="preserve"> </w:t>
-      </w:r>
-      <w:r>
-        <w:t xml:space="preserve">Использовать команду echo с конкатенацией:</w:t>
+        <w:t xml:space="preserve">Пример использования: ./lab14_2.sh ls</w:t>
       </w:r>
     </w:p>
     <w:p>
@@ -779,37 +712,70 @@
         <w:pStyle w:val="BodyText"/>
       </w:pPr>
       <w:r>
-        <w:t xml:space="preserve">echo</w:t>
-      </w:r>
-      <w:r>
-        <w:t xml:space="preserve"> </w:t>
-      </w:r>
-      <w:r>
-        <w:t xml:space="preserve">“</w:t>
-      </w:r>
-      <w:r>
-        <w:t xml:space="preserve">Hello</w:t>
-      </w:r>
-      <w:r>
-        <w:t xml:space="preserve">”</w:t>
-      </w:r>
-      <w:r>
-        <w:t xml:space="preserve"> </w:t>
-      </w:r>
-      <w:r>
-        <w:t xml:space="preserve">“</w:t>
-      </w:r>
-      <w:r>
-        <w:t xml:space="preserve">world</w:t>
-      </w:r>
-      <w:r>
-        <w:t xml:space="preserve">”</w:t>
-      </w:r>
-      <w:r>
-        <w:t xml:space="preserve"> </w:t>
-      </w:r>
-      <w:r>
-        <w:t xml:space="preserve"># Вывод: Hello world</w:t>
+        <w:t xml:space="preserve">Скрипт проверяет наличие справочного файла для указанной команды в каталоге /usr/share/man/man1 и, если файл существует, открывает его с помощью команды zless.</w:t>
+      </w:r>
+    </w:p>
+    <w:p>
+      <w:pPr>
+        <w:pStyle w:val="BodyText"/>
+      </w:pPr>
+      <w:r>
+        <w:t xml:space="preserve">Исполнение (рис. 2).</w:t>
+      </w:r>
+    </w:p>
+    <w:p>
+      <w:pPr>
+        <w:pStyle w:val="CaptionedFigure"/>
+      </w:pPr>
+      <w:r>
+        <w:drawing>
+          <wp:inline>
+            <wp:extent cx="3733800" cy="1163386"/>
+            <wp:effectExtent b="0" l="0" r="0" t="0"/>
+            <wp:docPr descr="Исполнение 2" title="" id="26" name="Picture"/>
+            <a:graphic>
+              <a:graphicData uri="http://schemas.openxmlformats.org/drawingml/2006/picture">
+                <pic:pic>
+                  <pic:nvPicPr>
+                    <pic:cNvPr descr="image/im2.jpg" id="27" name="Picture"/>
+                    <pic:cNvPicPr>
+                      <a:picLocks noChangeArrowheads="1" noChangeAspect="1"/>
+                    </pic:cNvPicPr>
+                  </pic:nvPicPr>
+                  <pic:blipFill>
+                    <a:blip r:embed="rId25"/>
+                    <a:stretch>
+                      <a:fillRect/>
+                    </a:stretch>
+                  </pic:blipFill>
+                  <pic:spPr bwMode="auto">
+                    <a:xfrm>
+                      <a:off x="0" y="0"/>
+                      <a:ext cx="3733800" cy="1163386"/>
+                    </a:xfrm>
+                    <a:prstGeom prst="rect">
+                      <a:avLst/>
+                    </a:prstGeom>
+                    <a:noFill/>
+                    <a:ln w="9525">
+                      <a:noFill/>
+                      <a:headEnd/>
+                      <a:tailEnd/>
+                    </a:ln>
+                  </pic:spPr>
+                </pic:pic>
+              </a:graphicData>
+            </a:graphic>
+          </wp:inline>
+        </w:drawing>
+      </w:r>
+    </w:p>
+    <w:p>
+      <w:pPr>
+        <w:pStyle w:val="ImageCaption"/>
+      </w:pPr>
+      <w:r>
+        <w:t xml:space="preserve">Рис. 2: Исполнение 2</w:t>
       </w:r>
     </w:p>
     <w:p>
@@ -821,7 +787,159 @@
         </w:numPr>
       </w:pPr>
       <w:r>
-        <w:t xml:space="preserve">Найдите информацию об утилите seq. Какими иными способами можно реализовать её функционал при программировании на bash? Утилита seq используется для генерации последовательностей чисел, например:</w:t>
+        <w:t xml:space="preserve">Генерация случайной последовательности букв латинского алфавита с использованием $RANDOM.</w:t>
+      </w:r>
+      <w:r>
+        <w:t xml:space="preserve"> </w:t>
+      </w:r>
+      <w:r>
+        <w:t xml:space="preserve">Для этого можно воспользоваться переменной $RANDOM для генерации случайных чисел и преобразовывать их в буквы.</w:t>
+      </w:r>
+    </w:p>
+    <w:p>
+      <w:pPr>
+        <w:pStyle w:val="SourceCode"/>
+      </w:pPr>
+      <w:r>
+        <w:rPr>
+          <w:rStyle w:val="VerbatimChar"/>
+        </w:rPr>
+        <w:t xml:space="preserve">#!/bin/bash</w:t>
+      </w:r>
+      <w:r>
+        <w:br/>
+      </w:r>
+      <w:r>
+        <w:br/>
+      </w:r>
+      <w:r>
+        <w:rPr>
+          <w:rStyle w:val="VerbatimChar"/>
+        </w:rPr>
+        <w:t xml:space="preserve"># Длина последовательности</w:t>
+      </w:r>
+      <w:r>
+        <w:br/>
+      </w:r>
+      <w:r>
+        <w:rPr>
+          <w:rStyle w:val="VerbatimChar"/>
+        </w:rPr>
+        <w:t xml:space="preserve">LENGTH=10</w:t>
+      </w:r>
+      <w:r>
+        <w:br/>
+      </w:r>
+      <w:r>
+        <w:br/>
+      </w:r>
+      <w:r>
+        <w:rPr>
+          <w:rStyle w:val="VerbatimChar"/>
+        </w:rPr>
+        <w:t xml:space="preserve"># Генерация случайной последовательности букв</w:t>
+      </w:r>
+      <w:r>
+        <w:br/>
+      </w:r>
+      <w:r>
+        <w:rPr>
+          <w:rStyle w:val="VerbatimChar"/>
+        </w:rPr>
+        <w:t xml:space="preserve">generate_random_string() {</w:t>
+      </w:r>
+      <w:r>
+        <w:br/>
+      </w:r>
+      <w:r>
+        <w:rPr>
+          <w:rStyle w:val="VerbatimChar"/>
+        </w:rPr>
+        <w:t xml:space="preserve">  local result=""</w:t>
+      </w:r>
+      <w:r>
+        <w:br/>
+      </w:r>
+      <w:r>
+        <w:rPr>
+          <w:rStyle w:val="VerbatimChar"/>
+        </w:rPr>
+        <w:t xml:space="preserve">  for ((i=0; i&lt;$LENGTH; i++)); do</w:t>
+      </w:r>
+      <w:r>
+        <w:br/>
+      </w:r>
+      <w:r>
+        <w:rPr>
+          <w:rStyle w:val="VerbatimChar"/>
+        </w:rPr>
+        <w:t xml:space="preserve">    # Генерация случайной буквы</w:t>
+      </w:r>
+      <w:r>
+        <w:br/>
+      </w:r>
+      <w:r>
+        <w:rPr>
+          <w:rStyle w:val="VerbatimChar"/>
+        </w:rPr>
+        <w:t xml:space="preserve">    letter=$((RANDOM % 26 + 65))  # Число от 65 до 90 (A-Z)</w:t>
+      </w:r>
+      <w:r>
+        <w:br/>
+      </w:r>
+      <w:r>
+        <w:rPr>
+          <w:rStyle w:val="VerbatimChar"/>
+        </w:rPr>
+        <w:t xml:space="preserve">    result+=$(printf "\\$(printf '%03o' $letter)")</w:t>
+      </w:r>
+      <w:r>
+        <w:br/>
+      </w:r>
+      <w:r>
+        <w:rPr>
+          <w:rStyle w:val="VerbatimChar"/>
+        </w:rPr>
+        <w:t xml:space="preserve">  done</w:t>
+      </w:r>
+      <w:r>
+        <w:br/>
+      </w:r>
+      <w:r>
+        <w:rPr>
+          <w:rStyle w:val="VerbatimChar"/>
+        </w:rPr>
+        <w:t xml:space="preserve">  echo "$result"</w:t>
+      </w:r>
+      <w:r>
+        <w:br/>
+      </w:r>
+      <w:r>
+        <w:rPr>
+          <w:rStyle w:val="VerbatimChar"/>
+        </w:rPr>
+        <w:t xml:space="preserve">}</w:t>
+      </w:r>
+      <w:r>
+        <w:br/>
+      </w:r>
+      <w:r>
+        <w:br/>
+      </w:r>
+      <w:r>
+        <w:rPr>
+          <w:rStyle w:val="VerbatimChar"/>
+        </w:rPr>
+        <w:t xml:space="preserve"># Вывод случайной строки</w:t>
+      </w:r>
+      <w:r>
+        <w:br/>
+      </w:r>
+      <w:r>
+        <w:rPr>
+          <w:rStyle w:val="VerbatimChar"/>
+        </w:rPr>
+        <w:t xml:space="preserve">generate_random_string</w:t>
       </w:r>
     </w:p>
     <w:p>
@@ -829,13 +947,21 @@
         <w:pStyle w:val="FirstParagraph"/>
       </w:pPr>
       <w:r>
-        <w:t xml:space="preserve">seq 1 5 # Выводит: 1 2 3 4 5</w:t>
+        <w:t xml:space="preserve">Делаю файл исполняемым при помощи команды: chmod +x ~/lab14_3.sh</w:t>
+      </w:r>
+    </w:p>
+    <w:p>
+      <w:pPr>
+        <w:pStyle w:val="BodyText"/>
+      </w:pPr>
+      <w:r>
+        <w:t xml:space="preserve">Пример использования: ./lab14_3.sh</w:t>
       </w:r>
       <w:r>
         <w:t xml:space="preserve"> </w:t>
       </w:r>
       <w:r>
-        <w:t xml:space="preserve">Иными способами можно сгенерировать такую последовательность с помощью цикла for:</w:t>
+        <w:t xml:space="preserve">Этот скрипт генерирует случайную строку длиной 10 символов, используя $RANDOM для генерации случайных чисел в диапазоне от 0 до 25 (для латинских букв A-Z).</w:t>
       </w:r>
     </w:p>
     <w:p>
@@ -843,29 +969,114 @@
         <w:pStyle w:val="BodyText"/>
       </w:pPr>
       <w:r>
-        <w:t xml:space="preserve">for i in {1..5}; do echo $i; done # Выводит: 1 2 3 4 5</w:t>
-      </w:r>
-    </w:p>
-    <w:p>
-      <w:pPr>
+        <w:t xml:space="preserve">Исполнение (рис. 3).</w:t>
+      </w:r>
+    </w:p>
+    <w:p>
+      <w:pPr>
+        <w:pStyle w:val="CaptionedFigure"/>
+      </w:pPr>
+      <w:r>
+        <w:drawing>
+          <wp:inline>
+            <wp:extent cx="3733800" cy="254096"/>
+            <wp:effectExtent b="0" l="0" r="0" t="0"/>
+            <wp:docPr descr="Исполнение 3" title="" id="29" name="Picture"/>
+            <a:graphic>
+              <a:graphicData uri="http://schemas.openxmlformats.org/drawingml/2006/picture">
+                <pic:pic>
+                  <pic:nvPicPr>
+                    <pic:cNvPr descr="image/im3.jpg" id="30" name="Picture"/>
+                    <pic:cNvPicPr>
+                      <a:picLocks noChangeArrowheads="1" noChangeAspect="1"/>
+                    </pic:cNvPicPr>
+                  </pic:nvPicPr>
+                  <pic:blipFill>
+                    <a:blip r:embed="rId28"/>
+                    <a:stretch>
+                      <a:fillRect/>
+                    </a:stretch>
+                  </pic:blipFill>
+                  <pic:spPr bwMode="auto">
+                    <a:xfrm>
+                      <a:off x="0" y="0"/>
+                      <a:ext cx="3733800" cy="254096"/>
+                    </a:xfrm>
+                    <a:prstGeom prst="rect">
+                      <a:avLst/>
+                    </a:prstGeom>
+                    <a:noFill/>
+                    <a:ln w="9525">
+                      <a:noFill/>
+                      <a:headEnd/>
+                      <a:tailEnd/>
+                    </a:ln>
+                  </pic:spPr>
+                </pic:pic>
+              </a:graphicData>
+            </a:graphic>
+          </wp:inline>
+        </w:drawing>
+      </w:r>
+    </w:p>
+    <w:p>
+      <w:pPr>
+        <w:pStyle w:val="ImageCaption"/>
+      </w:pPr>
+      <w:r>
+        <w:t xml:space="preserve">Рис. 3: Исполнение 3</w:t>
+      </w:r>
+    </w:p>
+    <w:bookmarkEnd w:id="31"/>
+    <w:bookmarkStart w:id="32" w:name="ответы-на-контрольные-вопросы"/>
+    <w:p>
+      <w:pPr>
+        <w:pStyle w:val="Heading1"/>
+      </w:pPr>
+      <w:r>
+        <w:rPr>
+          <w:rStyle w:val="SectionNumber"/>
+        </w:rPr>
+        <w:t xml:space="preserve">4</w:t>
+      </w:r>
+      <w:r>
+        <w:tab/>
+      </w:r>
+      <w:r>
+        <w:t xml:space="preserve">Ответы на контрольные вопросы</w:t>
+      </w:r>
+    </w:p>
+    <w:p>
+      <w:pPr>
+        <w:pStyle w:val="Compact"/>
         <w:numPr>
           <w:ilvl w:val="0"/>
           <w:numId w:val="1004"/>
         </w:numPr>
       </w:pPr>
       <w:r>
-        <w:t xml:space="preserve">Какой результат даст вычисление выражения $( (10/3))? Результат будет равен 3, так как это целочисленное деление в Bash. При выполнении деления целых чисел в Bash результат округляется в меньшую сторону.</w:t>
-      </w:r>
-    </w:p>
-    <w:p>
-      <w:pPr>
-        <w:numPr>
-          <w:ilvl w:val="0"/>
-          <w:numId w:val="1004"/>
-        </w:numPr>
-      </w:pPr>
-      <w:r>
-        <w:t xml:space="preserve">Укажите кратко основные отличия командной оболочки zsh от bash.</w:t>
+        <w:t xml:space="preserve">Найдите синтаксическую ошибку в следующей строке:</w:t>
+      </w:r>
+      <w:r>
+        <w:t xml:space="preserve"> </w:t>
+      </w:r>
+      <w:r>
+        <w:t xml:space="preserve">while [$1 !=</w:t>
+      </w:r>
+      <w:r>
+        <w:t xml:space="preserve"> </w:t>
+      </w:r>
+      <w:r>
+        <w:t xml:space="preserve">“</w:t>
+      </w:r>
+      <w:r>
+        <w:t xml:space="preserve">exit</w:t>
+      </w:r>
+      <w:r>
+        <w:t xml:space="preserve">”</w:t>
+      </w:r>
+      <w:r>
+        <w:t xml:space="preserve">]</w:t>
       </w:r>
     </w:p>
     <w:p>
@@ -873,7 +1084,7 @@
         <w:pStyle w:val="FirstParagraph"/>
       </w:pPr>
       <w:r>
-        <w:t xml:space="preserve">zsh обладает более мощными возможностями автодополнения команд и путей, чем bash.</w:t>
+        <w:t xml:space="preserve">Ошибка: Пропущены пробелы вокруг оператора сравнения. Правильный синтаксис:</w:t>
       </w:r>
     </w:p>
     <w:p>
@@ -881,31 +1092,7 @@
         <w:pStyle w:val="BodyText"/>
       </w:pPr>
       <w:r>
-        <w:t xml:space="preserve">В zsh есть поддержка тем и плагинов, что делает её более настраиваемой.</w:t>
-      </w:r>
-    </w:p>
-    <w:p>
-      <w:pPr>
-        <w:pStyle w:val="BodyText"/>
-      </w:pPr>
-      <w:r>
-        <w:t xml:space="preserve">zsh предлагает расширенные возможности работы с массивами и строками.</w:t>
-      </w:r>
-    </w:p>
-    <w:p>
-      <w:pPr>
-        <w:pStyle w:val="BodyText"/>
-      </w:pPr>
-      <w:r>
-        <w:t xml:space="preserve">В zsh присутствует более гибкое управление историей команд.</w:t>
-      </w:r>
-    </w:p>
-    <w:p>
-      <w:pPr>
-        <w:pStyle w:val="BodyText"/>
-      </w:pPr>
-      <w:r>
-        <w:t xml:space="preserve">В отличие от bash, zsh поддерживает</w:t>
+        <w:t xml:space="preserve">while [</w:t>
       </w:r>
       <w:r>
         <w:t xml:space="preserve"> </w:t>
@@ -914,7 +1101,7 @@
         <w:t xml:space="preserve">“</w:t>
       </w:r>
       <w:r>
-        <w:t xml:space="preserve">glob</w:t>
+        <w:t xml:space="preserve">$1</w:t>
       </w:r>
       <w:r>
         <w:t xml:space="preserve">”</w:t>
@@ -923,7 +1110,25 @@
         <w:t xml:space="preserve"> </w:t>
       </w:r>
       <w:r>
-        <w:t xml:space="preserve">с возможностью использования регулярных выражений для сопоставления файлов.</w:t>
+        <w:t xml:space="preserve">!=</w:t>
+      </w:r>
+      <w:r>
+        <w:t xml:space="preserve"> </w:t>
+      </w:r>
+      <w:r>
+        <w:t xml:space="preserve">“</w:t>
+      </w:r>
+      <w:r>
+        <w:t xml:space="preserve">exit</w:t>
+      </w:r>
+      <w:r>
+        <w:t xml:space="preserve">”</w:t>
+      </w:r>
+      <w:r>
+        <w:t xml:space="preserve"> </w:t>
+      </w:r>
+      <w:r>
+        <w:t xml:space="preserve">]</w:t>
       </w:r>
     </w:p>
     <w:p>
@@ -935,7 +1140,7 @@
         </w:numPr>
       </w:pPr>
       <w:r>
-        <w:t xml:space="preserve">Проверьте, верен ли синтаксис данной конструкции:</w:t>
+        <w:t xml:space="preserve">Как объединить (конкатенация) несколько строк в одну? В Bash можно объединить строки несколькими способами:</w:t>
       </w:r>
     </w:p>
     <w:p>
@@ -943,13 +1148,64 @@
         <w:pStyle w:val="FirstParagraph"/>
       </w:pPr>
       <w:r>
-        <w:t xml:space="preserve">for ((a=1; a &lt;= LIMIT; a++))</w:t>
-      </w:r>
-      <w:r>
-        <w:t xml:space="preserve"> </w:t>
-      </w:r>
-      <w:r>
-        <w:t xml:space="preserve">Ответ: Синтаксис верен при условии, что LIMIT является заранее определённой переменной с числовым значением. Важно, чтобы переменная LIMIT была инициализирована до начала цикла.</w:t>
+        <w:t xml:space="preserve">Использовать символ + (внутри кавычек):</w:t>
+      </w:r>
+    </w:p>
+    <w:p>
+      <w:pPr>
+        <w:pStyle w:val="SourceCode"/>
+      </w:pPr>
+      <w:r>
+        <w:rPr>
+          <w:rStyle w:val="VerbatimChar"/>
+        </w:rPr>
+        <w:t xml:space="preserve">str1="Hello"</w:t>
+      </w:r>
+      <w:r>
+        <w:br/>
+      </w:r>
+      <w:r>
+        <w:rPr>
+          <w:rStyle w:val="VerbatimChar"/>
+        </w:rPr>
+        <w:t xml:space="preserve">str2="world"</w:t>
+      </w:r>
+      <w:r>
+        <w:br/>
+      </w:r>
+      <w:r>
+        <w:rPr>
+          <w:rStyle w:val="VerbatimChar"/>
+        </w:rPr>
+        <w:t xml:space="preserve">result="$str1 $str2"</w:t>
+      </w:r>
+      <w:r>
+        <w:br/>
+      </w:r>
+      <w:r>
+        <w:rPr>
+          <w:rStyle w:val="VerbatimChar"/>
+        </w:rPr>
+        <w:t xml:space="preserve">echo "$result"  # Вывод: Hello world</w:t>
+      </w:r>
+    </w:p>
+    <w:p>
+      <w:pPr>
+        <w:pStyle w:val="FirstParagraph"/>
+      </w:pPr>
+      <w:r>
+        <w:t xml:space="preserve">Использовать команду echo с конкатенацией:</w:t>
+      </w:r>
+    </w:p>
+    <w:p>
+      <w:pPr>
+        <w:pStyle w:val="SourceCode"/>
+      </w:pPr>
+      <w:r>
+        <w:rPr>
+          <w:rStyle w:val="VerbatimChar"/>
+        </w:rPr>
+        <w:t xml:space="preserve">echo "Hello" "world"  # Вывод: Hello world</w:t>
       </w:r>
     </w:p>
     <w:p>
@@ -961,7 +1217,7 @@
         </w:numPr>
       </w:pPr>
       <w:r>
-        <w:t xml:space="preserve">Сравните язык bash с какими-либо языками программирования. Какие преимущества у bash по сравнению с ними? Какие недостатки?</w:t>
+        <w:t xml:space="preserve">Найдите информацию об утилите seq. Какими иными способами можно реализовать её функционал при программировании на bash? Утилита seq используется для генерации последовательностей чисел, например:</w:t>
       </w:r>
     </w:p>
     <w:p>
@@ -969,7 +1225,13 @@
         <w:pStyle w:val="FirstParagraph"/>
       </w:pPr>
       <w:r>
-        <w:t xml:space="preserve">Преимущества bash:</w:t>
+        <w:t xml:space="preserve">seq 1 5 # Выводит: 1 2 3 4 5</w:t>
+      </w:r>
+      <w:r>
+        <w:t xml:space="preserve"> </w:t>
+      </w:r>
+      <w:r>
+        <w:t xml:space="preserve">Иными способами можно сгенерировать такую последовательность с помощью цикла for:</w:t>
       </w:r>
     </w:p>
     <w:p>
@@ -977,103 +1239,237 @@
         <w:pStyle w:val="BodyText"/>
       </w:pPr>
       <w:r>
-        <w:t xml:space="preserve">Простота в написании сценариев для автоматизации задач в ОС UNIX/Linux.</w:t>
-      </w:r>
-    </w:p>
-    <w:p>
-      <w:pPr>
-        <w:pStyle w:val="BodyText"/>
-      </w:pPr>
-      <w:r>
-        <w:t xml:space="preserve">Поддержка выполнения команд непосредственно в оболочке и взаимодействие с операционной системой.</w:t>
-      </w:r>
-    </w:p>
-    <w:p>
-      <w:pPr>
-        <w:pStyle w:val="BodyText"/>
-      </w:pPr>
-      <w:r>
-        <w:t xml:space="preserve">Лёгкость в использовании для написания одноразовых скриптов и утилит для системного администрирования.</w:t>
-      </w:r>
-    </w:p>
-    <w:p>
-      <w:pPr>
-        <w:pStyle w:val="BodyText"/>
-      </w:pPr>
-      <w:r>
-        <w:t xml:space="preserve">Недостатки bash:</w:t>
-      </w:r>
-    </w:p>
-    <w:p>
-      <w:pPr>
-        <w:pStyle w:val="BodyText"/>
-      </w:pPr>
-      <w:r>
-        <w:t xml:space="preserve">Отсутствие строгой типизации данных.</w:t>
-      </w:r>
-    </w:p>
-    <w:p>
-      <w:pPr>
-        <w:pStyle w:val="BodyText"/>
-      </w:pPr>
-      <w:r>
-        <w:t xml:space="preserve">Ограниченные возможности для сложных вычислений и работы с большими объёмами данных по сравнению с полноценными языками программирования.</w:t>
-      </w:r>
-    </w:p>
-    <w:p>
-      <w:pPr>
-        <w:pStyle w:val="BodyText"/>
-      </w:pPr>
-      <w:r>
-        <w:t xml:space="preserve">Сложности при отладке, так как ошибки часто трудно выявить в больших скриптах.</w:t>
-      </w:r>
-    </w:p>
-    <w:bookmarkEnd w:id="28"/>
-    <w:bookmarkStart w:id="29" w:name="выводы"/>
-    <w:p>
-      <w:pPr>
-        <w:pStyle w:val="Heading1"/>
-      </w:pPr>
-      <w:r>
-        <w:rPr>
-          <w:rStyle w:val="SectionNumber"/>
-        </w:rPr>
-        <w:t xml:space="preserve">6</w:t>
-      </w:r>
-      <w:r>
-        <w:tab/>
-      </w:r>
-      <w:r>
-        <w:t xml:space="preserve">Выводы</w:t>
-      </w:r>
-    </w:p>
-    <w:p>
-      <w:pPr>
-        <w:pStyle w:val="FirstParagraph"/>
-      </w:pPr>
-      <w:r>
-        <w:t xml:space="preserve">Были изучены основы программирования в оболочке ОС UNIX. Были получены знания о написании более сложных командных файлов с использованием логических управляющих конструкций и циклов.</w:t>
-      </w:r>
-    </w:p>
-    <w:bookmarkEnd w:id="29"/>
-    <w:bookmarkStart w:id="37" w:name="список-литературы"/>
-    <w:p>
-      <w:pPr>
-        <w:pStyle w:val="Heading1"/>
-      </w:pPr>
-      <w:r>
-        <w:t xml:space="preserve">Список литературы</w:t>
-      </w:r>
-    </w:p>
-    <w:p>
-      <w:pPr>
-        <w:pStyle w:val="Compact"/>
+        <w:t xml:space="preserve">for i in {1..5}; do echo $i; done # Выводит: 1 2 3 4 5</w:t>
+      </w:r>
+    </w:p>
+    <w:p>
+      <w:pPr>
         <w:numPr>
           <w:ilvl w:val="0"/>
           <w:numId w:val="1007"/>
         </w:numPr>
       </w:pPr>
-      <w:hyperlink r:id="rId30">
+      <w:r>
+        <w:t xml:space="preserve">Какой результат даст вычисление выражения $( (10/3))? Результат будет равен 3, так как это целочисленное деление в Bash. При выполнении деления целых чисел в Bash результат округляется в меньшую сторону.</w:t>
+      </w:r>
+    </w:p>
+    <w:p>
+      <w:pPr>
+        <w:numPr>
+          <w:ilvl w:val="0"/>
+          <w:numId w:val="1007"/>
+        </w:numPr>
+      </w:pPr>
+      <w:r>
+        <w:t xml:space="preserve">Укажите кратко основные отличия командной оболочки zsh от bash.</w:t>
+      </w:r>
+    </w:p>
+    <w:p>
+      <w:pPr>
+        <w:pStyle w:val="FirstParagraph"/>
+      </w:pPr>
+      <w:r>
+        <w:t xml:space="preserve">zsh обладает более мощными возможностями автодополнения команд и путей, чем bash.</w:t>
+      </w:r>
+    </w:p>
+    <w:p>
+      <w:pPr>
+        <w:pStyle w:val="BodyText"/>
+      </w:pPr>
+      <w:r>
+        <w:t xml:space="preserve">В zsh есть поддержка тем и плагинов, что делает её более настраиваемой.</w:t>
+      </w:r>
+    </w:p>
+    <w:p>
+      <w:pPr>
+        <w:pStyle w:val="BodyText"/>
+      </w:pPr>
+      <w:r>
+        <w:t xml:space="preserve">zsh предлагает расширенные возможности работы с массивами и строками.</w:t>
+      </w:r>
+    </w:p>
+    <w:p>
+      <w:pPr>
+        <w:pStyle w:val="BodyText"/>
+      </w:pPr>
+      <w:r>
+        <w:t xml:space="preserve">В zsh присутствует более гибкое управление историей команд.</w:t>
+      </w:r>
+    </w:p>
+    <w:p>
+      <w:pPr>
+        <w:pStyle w:val="BodyText"/>
+      </w:pPr>
+      <w:r>
+        <w:t xml:space="preserve">В отличие от bash, zsh поддерживает</w:t>
+      </w:r>
+      <w:r>
+        <w:t xml:space="preserve"> </w:t>
+      </w:r>
+      <w:r>
+        <w:t xml:space="preserve">“</w:t>
+      </w:r>
+      <w:r>
+        <w:t xml:space="preserve">glob</w:t>
+      </w:r>
+      <w:r>
+        <w:t xml:space="preserve">”</w:t>
+      </w:r>
+      <w:r>
+        <w:t xml:space="preserve"> </w:t>
+      </w:r>
+      <w:r>
+        <w:t xml:space="preserve">с возможностью использования регулярных выражений для сопоставления файлов.</w:t>
+      </w:r>
+    </w:p>
+    <w:p>
+      <w:pPr>
+        <w:pStyle w:val="Compact"/>
+        <w:numPr>
+          <w:ilvl w:val="0"/>
+          <w:numId w:val="1008"/>
+        </w:numPr>
+      </w:pPr>
+      <w:r>
+        <w:t xml:space="preserve">Проверьте, верен ли синтаксис данной конструкции:</w:t>
+      </w:r>
+    </w:p>
+    <w:p>
+      <w:pPr>
+        <w:pStyle w:val="FirstParagraph"/>
+      </w:pPr>
+      <w:r>
+        <w:t xml:space="preserve">for ((a=1; a &lt;= LIMIT; a++))</w:t>
+      </w:r>
+      <w:r>
+        <w:t xml:space="preserve"> </w:t>
+      </w:r>
+      <w:r>
+        <w:t xml:space="preserve">Ответ: Синтаксис верен при условии, что LIMIT является заранее определённой переменной с числовым значением. Важно, чтобы переменная LIMIT была инициализирована до начала цикла.</w:t>
+      </w:r>
+    </w:p>
+    <w:p>
+      <w:pPr>
+        <w:pStyle w:val="Compact"/>
+        <w:numPr>
+          <w:ilvl w:val="0"/>
+          <w:numId w:val="1009"/>
+        </w:numPr>
+      </w:pPr>
+      <w:r>
+        <w:t xml:space="preserve">Сравните язык bash с какими-либо языками программирования. Какие преимущества у bash по сравнению с ними? Какие недостатки?</w:t>
+      </w:r>
+    </w:p>
+    <w:p>
+      <w:pPr>
+        <w:pStyle w:val="FirstParagraph"/>
+      </w:pPr>
+      <w:r>
+        <w:t xml:space="preserve">Преимущества bash:</w:t>
+      </w:r>
+    </w:p>
+    <w:p>
+      <w:pPr>
+        <w:pStyle w:val="BodyText"/>
+      </w:pPr>
+      <w:r>
+        <w:t xml:space="preserve">Простота в написании сценариев для автоматизации задач в ОС UNIX/Linux.</w:t>
+      </w:r>
+    </w:p>
+    <w:p>
+      <w:pPr>
+        <w:pStyle w:val="BodyText"/>
+      </w:pPr>
+      <w:r>
+        <w:t xml:space="preserve">Поддержка выполнения команд непосредственно в оболочке и взаимодействие с операционной системой.</w:t>
+      </w:r>
+    </w:p>
+    <w:p>
+      <w:pPr>
+        <w:pStyle w:val="BodyText"/>
+      </w:pPr>
+      <w:r>
+        <w:t xml:space="preserve">Лёгкость в использовании для написания одноразовых скриптов и утилит для системного администрирования.</w:t>
+      </w:r>
+    </w:p>
+    <w:p>
+      <w:pPr>
+        <w:pStyle w:val="BodyText"/>
+      </w:pPr>
+      <w:r>
+        <w:t xml:space="preserve">Недостатки bash:</w:t>
+      </w:r>
+    </w:p>
+    <w:p>
+      <w:pPr>
+        <w:pStyle w:val="BodyText"/>
+      </w:pPr>
+      <w:r>
+        <w:t xml:space="preserve">Отсутствие строгой типизации данных.</w:t>
+      </w:r>
+    </w:p>
+    <w:p>
+      <w:pPr>
+        <w:pStyle w:val="BodyText"/>
+      </w:pPr>
+      <w:r>
+        <w:t xml:space="preserve">Ограниченные возможности для сложных вычислений и работы с большими объёмами данных по сравнению с полноценными языками программирования.</w:t>
+      </w:r>
+    </w:p>
+    <w:p>
+      <w:pPr>
+        <w:pStyle w:val="BodyText"/>
+      </w:pPr>
+      <w:r>
+        <w:t xml:space="preserve">Сложности при отладке, так как ошибки часто трудно выявить в больших скриптах.</w:t>
+      </w:r>
+    </w:p>
+    <w:bookmarkEnd w:id="32"/>
+    <w:bookmarkStart w:id="33" w:name="выводы"/>
+    <w:p>
+      <w:pPr>
+        <w:pStyle w:val="Heading1"/>
+      </w:pPr>
+      <w:r>
+        <w:rPr>
+          <w:rStyle w:val="SectionNumber"/>
+        </w:rPr>
+        <w:t xml:space="preserve">5</w:t>
+      </w:r>
+      <w:r>
+        <w:tab/>
+      </w:r>
+      <w:r>
+        <w:t xml:space="preserve">Выводы</w:t>
+      </w:r>
+    </w:p>
+    <w:p>
+      <w:pPr>
+        <w:pStyle w:val="FirstParagraph"/>
+      </w:pPr>
+      <w:r>
+        <w:t xml:space="preserve">Были изучены основы программирования в оболочке ОС UNIX. Были получены знания о написании более сложных командных файлов с использованием логических управляющих конструкций и циклов.</w:t>
+      </w:r>
+    </w:p>
+    <w:bookmarkEnd w:id="33"/>
+    <w:bookmarkStart w:id="35" w:name="список-литературы"/>
+    <w:p>
+      <w:pPr>
+        <w:pStyle w:val="Heading1"/>
+      </w:pPr>
+      <w:r>
+        <w:t xml:space="preserve">Список литературы</w:t>
+      </w:r>
+    </w:p>
+    <w:p>
+      <w:pPr>
+        <w:pStyle w:val="Compact"/>
+        <w:numPr>
+          <w:ilvl w:val="0"/>
+          <w:numId w:val="1010"/>
+        </w:numPr>
+      </w:pPr>
+      <w:hyperlink r:id="rId34">
         <w:r>
           <w:rPr>
             <w:rStyle w:val="Hyperlink"/>
@@ -1082,99 +1478,7 @@
         </w:r>
       </w:hyperlink>
     </w:p>
-    <w:bookmarkStart w:id="36" w:name="refs"/>
-    <w:bookmarkStart w:id="31" w:name="ref-tanenbaum_book_modern-os_ru"/>
-    <w:p>
-      <w:pPr>
-        <w:pStyle w:val="Bibliography"/>
-      </w:pPr>
-      <w:r>
-        <w:t xml:space="preserve">1.</w:t>
-      </w:r>
-      <w:r>
-        <w:t xml:space="preserve"> </w:t>
-      </w:r>
-      <w:r>
-        <w:t xml:space="preserve">	</w:t>
-      </w:r>
-      <w:r>
-        <w:t xml:space="preserve">Таненбаум Э., Бос Х. Современные операционные системы. 4-е изд. СПб.: Питер, 2015. 1120 с.</w:t>
-      </w:r>
-    </w:p>
-    <w:bookmarkEnd w:id="31"/>
-    <w:bookmarkStart w:id="32" w:name="ref-robbins_book_bash_en"/>
-    <w:p>
-      <w:pPr>
-        <w:pStyle w:val="Bibliography"/>
-      </w:pPr>
-      <w:r>
-        <w:t xml:space="preserve">2.</w:t>
-      </w:r>
-      <w:r>
-        <w:t xml:space="preserve"> </w:t>
-      </w:r>
-      <w:r>
-        <w:t xml:space="preserve">	</w:t>
-      </w:r>
-      <w:r>
-        <w:t xml:space="preserve">Robbins A. Bash Pocket Reference. O’Reilly Media, 2016. 156 с.</w:t>
-      </w:r>
-    </w:p>
-    <w:bookmarkEnd w:id="32"/>
-    <w:bookmarkStart w:id="33" w:name="ref-zarrelli_book_mastering-bash_en"/>
-    <w:p>
-      <w:pPr>
-        <w:pStyle w:val="Bibliography"/>
-      </w:pPr>
-      <w:r>
-        <w:t xml:space="preserve">3.</w:t>
-      </w:r>
-      <w:r>
-        <w:t xml:space="preserve"> </w:t>
-      </w:r>
-      <w:r>
-        <w:t xml:space="preserve">	</w:t>
-      </w:r>
-      <w:r>
-        <w:t xml:space="preserve">Zarrelli G. Mastering Bash. Packt Publishing, 2017. 502 с.</w:t>
-      </w:r>
-    </w:p>
-    <w:bookmarkEnd w:id="33"/>
-    <w:bookmarkStart w:id="35" w:name="ref-newham_book_learning-bash_en"/>
-    <w:p>
-      <w:pPr>
-        <w:pStyle w:val="Bibliography"/>
-      </w:pPr>
-      <w:r>
-        <w:t xml:space="preserve">4.</w:t>
-      </w:r>
-      <w:r>
-        <w:t xml:space="preserve"> </w:t>
-      </w:r>
-      <w:r>
-        <w:t xml:space="preserve">	</w:t>
-      </w:r>
-      <w:r>
-        <w:t xml:space="preserve">Newham C.</w:t>
-      </w:r>
-      <w:r>
-        <w:t xml:space="preserve"> </w:t>
-      </w:r>
-      <w:hyperlink r:id="rId34">
-        <w:r>
-          <w:rPr>
-            <w:rStyle w:val="Hyperlink"/>
-          </w:rPr>
-          <w:t xml:space="preserve">Learning the bash Shell: Unix Shell Programming</w:t>
-        </w:r>
-      </w:hyperlink>
-      <w:r>
-        <w:t xml:space="preserve">. O’Reilly Media, 2005. 354 с.</w:t>
-      </w:r>
-    </w:p>
     <w:bookmarkEnd w:id="35"/>
-    <w:bookmarkEnd w:id="36"/>
-    <w:bookmarkEnd w:id="37"/>
     <w:sectPr/>
   </w:body>
 </w:document>
@@ -1885,6 +2189,96 @@
     </w:lvlOverride>
   </w:num>
   <w:num w:numId="1004">
+    <w:abstractNumId w:val="99411"/>
+    <w:lvlOverride w:ilvl="0">
+      <w:startOverride w:val="1"/>
+    </w:lvlOverride>
+    <w:lvlOverride w:ilvl="1">
+      <w:startOverride w:val="1"/>
+    </w:lvlOverride>
+    <w:lvlOverride w:ilvl="2">
+      <w:startOverride w:val="1"/>
+    </w:lvlOverride>
+    <w:lvlOverride w:ilvl="3">
+      <w:startOverride w:val="1"/>
+    </w:lvlOverride>
+    <w:lvlOverride w:ilvl="4">
+      <w:startOverride w:val="1"/>
+    </w:lvlOverride>
+    <w:lvlOverride w:ilvl="5">
+      <w:startOverride w:val="1"/>
+    </w:lvlOverride>
+    <w:lvlOverride w:ilvl="6">
+      <w:startOverride w:val="1"/>
+    </w:lvlOverride>
+    <w:lvlOverride w:ilvl="7">
+      <w:startOverride w:val="1"/>
+    </w:lvlOverride>
+    <w:lvlOverride w:ilvl="8">
+      <w:startOverride w:val="1"/>
+    </w:lvlOverride>
+  </w:num>
+  <w:num w:numId="1005">
+    <w:abstractNumId w:val="99412"/>
+    <w:lvlOverride w:ilvl="0">
+      <w:startOverride w:val="2"/>
+    </w:lvlOverride>
+    <w:lvlOverride w:ilvl="1">
+      <w:startOverride w:val="2"/>
+    </w:lvlOverride>
+    <w:lvlOverride w:ilvl="2">
+      <w:startOverride w:val="2"/>
+    </w:lvlOverride>
+    <w:lvlOverride w:ilvl="3">
+      <w:startOverride w:val="2"/>
+    </w:lvlOverride>
+    <w:lvlOverride w:ilvl="4">
+      <w:startOverride w:val="2"/>
+    </w:lvlOverride>
+    <w:lvlOverride w:ilvl="5">
+      <w:startOverride w:val="2"/>
+    </w:lvlOverride>
+    <w:lvlOverride w:ilvl="6">
+      <w:startOverride w:val="2"/>
+    </w:lvlOverride>
+    <w:lvlOverride w:ilvl="7">
+      <w:startOverride w:val="2"/>
+    </w:lvlOverride>
+    <w:lvlOverride w:ilvl="8">
+      <w:startOverride w:val="2"/>
+    </w:lvlOverride>
+  </w:num>
+  <w:num w:numId="1006">
+    <w:abstractNumId w:val="99413"/>
+    <w:lvlOverride w:ilvl="0">
+      <w:startOverride w:val="3"/>
+    </w:lvlOverride>
+    <w:lvlOverride w:ilvl="1">
+      <w:startOverride w:val="3"/>
+    </w:lvlOverride>
+    <w:lvlOverride w:ilvl="2">
+      <w:startOverride w:val="3"/>
+    </w:lvlOverride>
+    <w:lvlOverride w:ilvl="3">
+      <w:startOverride w:val="3"/>
+    </w:lvlOverride>
+    <w:lvlOverride w:ilvl="4">
+      <w:startOverride w:val="3"/>
+    </w:lvlOverride>
+    <w:lvlOverride w:ilvl="5">
+      <w:startOverride w:val="3"/>
+    </w:lvlOverride>
+    <w:lvlOverride w:ilvl="6">
+      <w:startOverride w:val="3"/>
+    </w:lvlOverride>
+    <w:lvlOverride w:ilvl="7">
+      <w:startOverride w:val="3"/>
+    </w:lvlOverride>
+    <w:lvlOverride w:ilvl="8">
+      <w:startOverride w:val="3"/>
+    </w:lvlOverride>
+  </w:num>
+  <w:num w:numId="1007">
     <w:abstractNumId w:val="99414"/>
     <w:lvlOverride w:ilvl="0">
       <w:startOverride w:val="4"/>
@@ -1914,7 +2308,7 @@
       <w:startOverride w:val="4"/>
     </w:lvlOverride>
   </w:num>
-  <w:num w:numId="1005">
+  <w:num w:numId="1008">
     <w:abstractNumId w:val="99416"/>
     <w:lvlOverride w:ilvl="0">
       <w:startOverride w:val="6"/>
@@ -1944,7 +2338,7 @@
       <w:startOverride w:val="6"/>
     </w:lvlOverride>
   </w:num>
-  <w:num w:numId="1006">
+  <w:num w:numId="1009">
     <w:abstractNumId w:val="99417"/>
     <w:lvlOverride w:ilvl="0">
       <w:startOverride w:val="7"/>
@@ -1974,7 +2368,7 @@
       <w:startOverride w:val="7"/>
     </w:lvlOverride>
   </w:num>
-  <w:num w:numId="1007">
+  <w:num w:numId="1010">
     <w:abstractNumId w:val="99411"/>
     <w:lvlOverride w:ilvl="0">
       <w:startOverride w:val="1"/>

</xml_diff>